<commit_message>
Modified the Input document
</commit_message>
<xml_diff>
--- a/HTML-conversions/Replace-text-in-list-paragraph/Replace-text-in-list-paragraph/Data/Template.docx
+++ b/HTML-conversions/Replace-text-in-list-paragraph/Replace-text-in-list-paragraph/Data/Template.docx
@@ -243,6 +243,7 @@
               <w:spacing w:before="120" w:line="360" w:lineRule="auto"/>
               <w:rPr>
                 <w:rFonts w:asciiTheme="minorHAnsi" w:hAnsiTheme="minorHAnsi" w:cstheme="minorHAnsi"/>
+                <w:b/>
                 <w:color w:val="000000" w:themeColor="text1"/>
                 <w:sz w:val="22"/>
                 <w:szCs w:val="22"/>
@@ -271,48 +272,12 @@
             <w:r>
               <w:rPr>
                 <w:rFonts w:asciiTheme="minorHAnsi" w:hAnsiTheme="minorHAnsi" w:cstheme="minorHAnsi"/>
-                <w:color w:val="3C4D6F"/>
+                <w:bCs/>
+                <w:color w:val="000000" w:themeColor="text1"/>
                 <w:sz w:val="22"/>
                 <w:szCs w:val="22"/>
               </w:rPr>
-              <w:fldChar w:fldCharType="begin"/>
-            </w:r>
-            <w:r>
-              <w:rPr>
-                <w:rFonts w:asciiTheme="minorHAnsi" w:hAnsiTheme="minorHAnsi" w:cstheme="minorHAnsi"/>
-                <w:color w:val="3C4D6F"/>
-                <w:sz w:val="22"/>
-                <w:szCs w:val="22"/>
-              </w:rPr>
-              <w:instrText xml:space="preserve"> MERGEFIELD  CustomerName  \* MERGEFORMAT </w:instrText>
-            </w:r>
-            <w:r>
-              <w:rPr>
-                <w:rFonts w:asciiTheme="minorHAnsi" w:hAnsiTheme="minorHAnsi" w:cstheme="minorHAnsi"/>
-                <w:color w:val="3C4D6F"/>
-                <w:sz w:val="22"/>
-                <w:szCs w:val="22"/>
-              </w:rPr>
-              <w:fldChar w:fldCharType="separate"/>
-            </w:r>
-            <w:r>
-              <w:rPr>
-                <w:rFonts w:asciiTheme="minorHAnsi" w:hAnsiTheme="minorHAnsi" w:cstheme="minorHAnsi"/>
-                <w:noProof/>
-                <w:color w:val="3C4D6F"/>
-                <w:sz w:val="22"/>
-                <w:szCs w:val="22"/>
-              </w:rPr>
-              <w:t>«CustomerName»</w:t>
-            </w:r>
-            <w:r>
-              <w:rPr>
-                <w:rFonts w:asciiTheme="minorHAnsi" w:hAnsiTheme="minorHAnsi" w:cstheme="minorHAnsi"/>
-                <w:color w:val="3C4D6F"/>
-                <w:sz w:val="22"/>
-                <w:szCs w:val="22"/>
-              </w:rPr>
-              <w:fldChar w:fldCharType="end"/>
+              <w:t>Nancy Davolio</w:t>
             </w:r>
           </w:p>
           <w:p>
@@ -322,8 +287,6 @@
                 <w:rFonts w:asciiTheme="minorHAnsi" w:hAnsiTheme="minorHAnsi" w:cstheme="minorHAnsi"/>
                 <w:i/>
                 <w:color w:val="000000" w:themeColor="text1"/>
-                <w:sz w:val="22"/>
-                <w:szCs w:val="22"/>
                 <w:u w:val="single"/>
               </w:rPr>
             </w:pPr>
@@ -351,132 +314,10 @@
               <w:rPr>
                 <w:rFonts w:asciiTheme="minorHAnsi" w:hAnsiTheme="minorHAnsi" w:cstheme="minorHAnsi"/>
                 <w:noProof/>
-                <w:color w:val="3C4D6F"/>
                 <w:sz w:val="22"/>
                 <w:szCs w:val="22"/>
               </w:rPr>
-              <w:fldChar w:fldCharType="begin"/>
-            </w:r>
-            <w:r>
-              <w:rPr>
-                <w:rFonts w:asciiTheme="minorHAnsi" w:hAnsiTheme="minorHAnsi" w:cstheme="minorHAnsi"/>
-                <w:noProof/>
-                <w:color w:val="3C4D6F"/>
-                <w:sz w:val="22"/>
-                <w:szCs w:val="22"/>
-              </w:rPr>
-              <w:instrText xml:space="preserve"> MERGEFIELD  Address  \* MERGEFORMAT </w:instrText>
-            </w:r>
-            <w:r>
-              <w:rPr>
-                <w:rFonts w:asciiTheme="minorHAnsi" w:hAnsiTheme="minorHAnsi" w:cstheme="minorHAnsi"/>
-                <w:noProof/>
-                <w:color w:val="3C4D6F"/>
-                <w:sz w:val="22"/>
-                <w:szCs w:val="22"/>
-              </w:rPr>
-              <w:fldChar w:fldCharType="separate"/>
-            </w:r>
-            <w:r>
-              <w:rPr>
-                <w:rFonts w:asciiTheme="minorHAnsi" w:hAnsiTheme="minorHAnsi" w:cstheme="minorHAnsi"/>
-                <w:noProof/>
-                <w:color w:val="3C4D6F"/>
-                <w:sz w:val="22"/>
-                <w:szCs w:val="22"/>
-              </w:rPr>
-              <w:t>«Address»</w:t>
-            </w:r>
-            <w:r>
-              <w:rPr>
-                <w:rFonts w:asciiTheme="minorHAnsi" w:hAnsiTheme="minorHAnsi" w:cstheme="minorHAnsi"/>
-                <w:noProof/>
-                <w:color w:val="3C4D6F"/>
-                <w:sz w:val="22"/>
-                <w:szCs w:val="22"/>
-              </w:rPr>
-              <w:fldChar w:fldCharType="end"/>
-            </w:r>
-          </w:p>
-          <w:p>
-            <w:pPr>
-              <w:spacing w:line="360" w:lineRule="auto"/>
-              <w:rPr>
-                <w:rFonts w:asciiTheme="minorHAnsi" w:hAnsiTheme="minorHAnsi" w:cstheme="minorHAnsi"/>
-                <w:i/>
-                <w:color w:val="000000" w:themeColor="text1"/>
-                <w:u w:val="single"/>
-              </w:rPr>
-            </w:pPr>
-            <w:r>
-              <w:rPr>
-                <w:rFonts w:asciiTheme="minorHAnsi" w:hAnsiTheme="minorHAnsi" w:cstheme="minorHAnsi"/>
-                <w:b/>
-                <w:color w:val="283A5E"/>
-                <w:sz w:val="22"/>
-                <w:szCs w:val="22"/>
-              </w:rPr>
-              <w:t>Phone:</w:t>
-            </w:r>
-            <w:r>
-              <w:rPr>
-                <w:rFonts w:asciiTheme="minorHAnsi" w:hAnsiTheme="minorHAnsi" w:cstheme="minorHAnsi"/>
-                <w:b/>
-                <w:color w:val="000000" w:themeColor="text1"/>
-                <w:sz w:val="22"/>
-                <w:szCs w:val="22"/>
-              </w:rPr>
-              <w:t xml:space="preserve"> </w:t>
-            </w:r>
-            <w:r>
-              <w:rPr>
-                <w:rFonts w:asciiTheme="minorHAnsi" w:hAnsiTheme="minorHAnsi" w:cstheme="minorHAnsi"/>
-                <w:noProof/>
-                <w:color w:val="3C4D6F"/>
-                <w:sz w:val="22"/>
-                <w:szCs w:val="22"/>
-              </w:rPr>
-              <w:fldChar w:fldCharType="begin"/>
-            </w:r>
-            <w:r>
-              <w:rPr>
-                <w:rFonts w:asciiTheme="minorHAnsi" w:hAnsiTheme="minorHAnsi" w:cstheme="minorHAnsi"/>
-                <w:noProof/>
-                <w:color w:val="3C4D6F"/>
-                <w:sz w:val="22"/>
-                <w:szCs w:val="22"/>
-              </w:rPr>
-              <w:instrText xml:space="preserve"> MERGEFIELD  Phone  \* MERGEFORMAT </w:instrText>
-            </w:r>
-            <w:r>
-              <w:rPr>
-                <w:rFonts w:asciiTheme="minorHAnsi" w:hAnsiTheme="minorHAnsi" w:cstheme="minorHAnsi"/>
-                <w:noProof/>
-                <w:color w:val="3C4D6F"/>
-                <w:sz w:val="22"/>
-                <w:szCs w:val="22"/>
-              </w:rPr>
-              <w:fldChar w:fldCharType="separate"/>
-            </w:r>
-            <w:r>
-              <w:rPr>
-                <w:rFonts w:asciiTheme="minorHAnsi" w:hAnsiTheme="minorHAnsi" w:cstheme="minorHAnsi"/>
-                <w:noProof/>
-                <w:color w:val="3C4D6F"/>
-                <w:sz w:val="22"/>
-                <w:szCs w:val="22"/>
-              </w:rPr>
-              <w:t>«Phone»</w:t>
-            </w:r>
-            <w:r>
-              <w:rPr>
-                <w:rFonts w:asciiTheme="minorHAnsi" w:hAnsiTheme="minorHAnsi" w:cstheme="minorHAnsi"/>
-                <w:noProof/>
-                <w:color w:val="3C4D6F"/>
-                <w:sz w:val="22"/>
-                <w:szCs w:val="22"/>
-              </w:rPr>
-              <w:fldChar w:fldCharType="end"/>
+              <w:t>USA</w:t>
             </w:r>
           </w:p>
         </w:tc>
@@ -486,73 +327,45 @@
       <w:pPr>
         <w:rPr>
           <w:rFonts w:asciiTheme="minorHAnsi" w:hAnsiTheme="minorHAnsi" w:cs="Segoe UI"/>
-        </w:rPr>
-      </w:pPr>
-    </w:p>
-    <w:p>
-      <w:pPr>
-        <w:rPr>
-          <w:rFonts w:asciiTheme="minorHAnsi" w:hAnsiTheme="minorHAnsi" w:cs="Segoe UI"/>
-        </w:rPr>
-      </w:pPr>
-    </w:p>
-    <w:p>
-      <w:pPr>
+          <w:b/>
+          <w:color w:val="202E4B"/>
+        </w:rPr>
+      </w:pPr>
+      <w:r>
         <w:rPr>
           <w:rFonts w:asciiTheme="minorHAnsi" w:hAnsiTheme="minorHAnsi" w:cs="Segoe UI"/>
           <w:b/>
           <w:color w:val="202E4B"/>
         </w:rPr>
-      </w:pPr>
+        <w:t>Dear</w:t>
+      </w:r>
       <w:r>
         <w:rPr>
           <w:rFonts w:asciiTheme="minorHAnsi" w:hAnsiTheme="minorHAnsi" w:cs="Segoe UI"/>
           <w:b/>
           <w:color w:val="202E4B"/>
         </w:rPr>
-        <w:t xml:space="preserve">Dear </w:t>
+        <w:t xml:space="preserve"> </w:t>
       </w:r>
+      <w:proofErr w:type="gramStart"/>
+      <w:r>
+        <w:rPr>
+          <w:rFonts w:asciiTheme="minorHAnsi" w:hAnsiTheme="minorHAnsi" w:cstheme="minorHAnsi"/>
+          <w:bCs/>
+          <w:color w:val="000000" w:themeColor="text1"/>
+          <w:sz w:val="22"/>
+          <w:szCs w:val="22"/>
+        </w:rPr>
+        <w:t>Nancy Davolio</w:t>
+      </w:r>
+      <w:proofErr w:type="gramEnd"/>
       <w:r>
         <w:rPr>
           <w:rFonts w:asciiTheme="minorHAnsi" w:hAnsiTheme="minorHAnsi" w:cs="Segoe UI"/>
           <w:b/>
           <w:color w:val="202E4B"/>
         </w:rPr>
-        <w:fldChar w:fldCharType="begin"/>
-      </w:r>
-      <w:r>
-        <w:rPr>
-          <w:rFonts w:asciiTheme="minorHAnsi" w:hAnsiTheme="minorHAnsi" w:cs="Segoe UI"/>
-          <w:b/>
-          <w:color w:val="202E4B"/>
-        </w:rPr>
-        <w:instrText xml:space="preserve"> MERGEFIELD  CustomerName  \* MERGEFORMAT </w:instrText>
-      </w:r>
-      <w:r>
-        <w:rPr>
-          <w:rFonts w:asciiTheme="minorHAnsi" w:hAnsiTheme="minorHAnsi" w:cs="Segoe UI"/>
-          <w:b/>
-          <w:color w:val="202E4B"/>
-        </w:rPr>
-        <w:fldChar w:fldCharType="separate"/>
-      </w:r>
-      <w:r>
-        <w:rPr>
-          <w:rFonts w:asciiTheme="minorHAnsi" w:hAnsiTheme="minorHAnsi" w:cs="Segoe UI"/>
-          <w:b/>
-          <w:noProof/>
-          <w:color w:val="202E4B"/>
-        </w:rPr>
-        <w:t>«CustomerName»</w:t>
-      </w:r>
-      <w:r>
-        <w:rPr>
-          <w:rFonts w:asciiTheme="minorHAnsi" w:hAnsiTheme="minorHAnsi" w:cs="Segoe UI"/>
-          <w:b/>
-          <w:noProof/>
-          <w:color w:val="202E4B"/>
-        </w:rPr>
-        <w:fldChar w:fldCharType="end"/>
+        <w:t xml:space="preserve"> </w:t>
       </w:r>
       <w:r>
         <w:rPr>
@@ -607,7 +420,55 @@
           <w:rFonts w:asciiTheme="minorHAnsi" w:hAnsiTheme="minorHAnsi" w:cs="Segoe UI"/>
           <w:color w:val="3C4D6F"/>
         </w:rPr>
-        <w:t xml:space="preserve">We appreciate you for the sales done in your products. All orders placed for your concerned customers have been shipped. Below given are the details of the </w:t>
+        <w:t xml:space="preserve">We appreciate you for the sales </w:t>
+      </w:r>
+      <w:proofErr w:type="gramStart"/>
+      <w:r>
+        <w:rPr>
+          <w:rFonts w:asciiTheme="minorHAnsi" w:hAnsiTheme="minorHAnsi" w:cs="Segoe UI"/>
+          <w:color w:val="3C4D6F"/>
+        </w:rPr>
+        <w:t>done</w:t>
+      </w:r>
+      <w:proofErr w:type="gramEnd"/>
+      <w:r>
+        <w:rPr>
+          <w:rFonts w:asciiTheme="minorHAnsi" w:hAnsiTheme="minorHAnsi" w:cs="Segoe UI"/>
+          <w:color w:val="3C4D6F"/>
+        </w:rPr>
+        <w:t xml:space="preserve"> in your products. All orders placed for your </w:t>
+      </w:r>
+      <w:proofErr w:type="gramStart"/>
+      <w:r>
+        <w:rPr>
+          <w:rFonts w:asciiTheme="minorHAnsi" w:hAnsiTheme="minorHAnsi" w:cs="Segoe UI"/>
+          <w:color w:val="3C4D6F"/>
+        </w:rPr>
+        <w:t>concerned customers</w:t>
+      </w:r>
+      <w:proofErr w:type="gramEnd"/>
+      <w:r>
+        <w:rPr>
+          <w:rFonts w:asciiTheme="minorHAnsi" w:hAnsiTheme="minorHAnsi" w:cs="Segoe UI"/>
+          <w:color w:val="3C4D6F"/>
+        </w:rPr>
+        <w:t xml:space="preserve"> have been shipped. Below </w:t>
+      </w:r>
+      <w:proofErr w:type="gramStart"/>
+      <w:r>
+        <w:rPr>
+          <w:rFonts w:asciiTheme="minorHAnsi" w:hAnsiTheme="minorHAnsi" w:cs="Segoe UI"/>
+          <w:color w:val="3C4D6F"/>
+        </w:rPr>
+        <w:t>given are the details</w:t>
+      </w:r>
+      <w:proofErr w:type="gramEnd"/>
+      <w:r>
+        <w:rPr>
+          <w:rFonts w:asciiTheme="minorHAnsi" w:hAnsiTheme="minorHAnsi" w:cs="Segoe UI"/>
+          <w:color w:val="3C4D6F"/>
+        </w:rPr>
+        <w:t xml:space="preserve"> of the </w:t>
       </w:r>
       <w:r>
         <w:rPr>
@@ -653,10 +514,20 @@
     </w:p>
     <w:p>
       <w:pPr>
+        <w:rPr>
+          <w:rFonts w:asciiTheme="minorHAnsi" w:hAnsiTheme="minorHAnsi" w:cs="Segoe UI"/>
+          <w:b/>
+          <w:bCs/>
+          <w:color w:val="3C4D6F"/>
+        </w:rPr>
+      </w:pPr>
+    </w:p>
+    <w:p>
+      <w:pPr>
         <w:pStyle w:val="ListParagraph"/>
         <w:numPr>
           <w:ilvl w:val="0"/>
-          <w:numId w:val="1"/>
+          <w:numId w:val="8"/>
         </w:numPr>
         <w:rPr>
           <w:rFonts w:asciiTheme="minorHAnsi" w:hAnsiTheme="minorHAnsi" w:cs="Segoe UI"/>
@@ -668,21 +539,7 @@
           <w:rFonts w:asciiTheme="minorHAnsi" w:hAnsiTheme="minorHAnsi" w:cs="Segoe UI"/>
           <w:color w:val="3C4D6F"/>
         </w:rPr>
-        <w:t>Mountain-</w:t>
-      </w:r>
-      <w:r>
-        <w:rPr>
-          <w:rFonts w:asciiTheme="minorHAnsi" w:hAnsiTheme="minorHAnsi" w:cs="Segoe UI"/>
-          <w:color w:val="3C4D6F"/>
-        </w:rPr>
-        <w:t>2</w:t>
-      </w:r>
-      <w:r>
-        <w:rPr>
-          <w:rFonts w:asciiTheme="minorHAnsi" w:hAnsiTheme="minorHAnsi" w:cs="Segoe UI"/>
-          <w:color w:val="3C4D6F"/>
-        </w:rPr>
-        <w:t>00</w:t>
+        <w:t>Mountain bike</w:t>
       </w:r>
     </w:p>
     <w:p>
@@ -690,7 +547,7 @@
         <w:pStyle w:val="ListParagraph"/>
         <w:numPr>
           <w:ilvl w:val="1"/>
-          <w:numId w:val="1"/>
+          <w:numId w:val="8"/>
         </w:numPr>
         <w:rPr>
           <w:rFonts w:asciiTheme="minorHAnsi" w:hAnsiTheme="minorHAnsi" w:cs="Segoe UI"/>
@@ -702,7 +559,7 @@
           <w:rFonts w:asciiTheme="minorHAnsi" w:hAnsiTheme="minorHAnsi" w:cs="Segoe UI"/>
           <w:color w:val="3C4D6F"/>
         </w:rPr>
-        <w:t>Mountain-300</w:t>
+        <w:t>Trail mountain bike</w:t>
       </w:r>
     </w:p>
     <w:p>
@@ -710,7 +567,7 @@
         <w:pStyle w:val="ListParagraph"/>
         <w:numPr>
           <w:ilvl w:val="1"/>
-          <w:numId w:val="1"/>
+          <w:numId w:val="8"/>
         </w:numPr>
         <w:rPr>
           <w:rFonts w:asciiTheme="minorHAnsi" w:hAnsiTheme="minorHAnsi" w:cs="Segoe UI"/>
@@ -722,21 +579,7 @@
           <w:rFonts w:asciiTheme="minorHAnsi" w:hAnsiTheme="minorHAnsi" w:cs="Segoe UI"/>
           <w:color w:val="3C4D6F"/>
         </w:rPr>
-        <w:t>Mountain-</w:t>
-      </w:r>
-      <w:r>
-        <w:rPr>
-          <w:rFonts w:asciiTheme="minorHAnsi" w:hAnsiTheme="minorHAnsi" w:cs="Segoe UI"/>
-          <w:color w:val="3C4D6F"/>
-        </w:rPr>
-        <w:t>4</w:t>
-      </w:r>
-      <w:r>
-        <w:rPr>
-          <w:rFonts w:asciiTheme="minorHAnsi" w:hAnsiTheme="minorHAnsi" w:cs="Segoe UI"/>
-          <w:color w:val="3C4D6F"/>
-        </w:rPr>
-        <w:t>00</w:t>
+        <w:t>Youth mountain bike</w:t>
       </w:r>
     </w:p>
     <w:p>
@@ -744,46 +587,39 @@
         <w:pStyle w:val="ListParagraph"/>
         <w:numPr>
           <w:ilvl w:val="0"/>
-          <w:numId w:val="1"/>
+          <w:numId w:val="8"/>
         </w:numPr>
+        <w:rPr>
+          <w:rFonts w:asciiTheme="minorHAnsi" w:hAnsiTheme="minorHAnsi"/>
+        </w:rPr>
+      </w:pPr>
+      <w:r>
         <w:rPr>
           <w:rFonts w:asciiTheme="minorHAnsi" w:hAnsiTheme="minorHAnsi" w:cs="Segoe UI"/>
           <w:color w:val="3C4D6F"/>
         </w:rPr>
-      </w:pPr>
-      <w:r>
-        <w:rPr>
-          <w:rFonts w:asciiTheme="minorHAnsi" w:hAnsiTheme="minorHAnsi" w:cs="Segoe UI"/>
-          <w:color w:val="3C4D6F"/>
-        </w:rPr>
-        <w:t>Mountain-</w:t>
-      </w:r>
-      <w:r>
-        <w:rPr>
-          <w:rFonts w:asciiTheme="minorHAnsi" w:hAnsiTheme="minorHAnsi" w:cs="Segoe UI"/>
-          <w:color w:val="3C4D6F"/>
-        </w:rPr>
-        <w:t>5</w:t>
-      </w:r>
-      <w:r>
-        <w:rPr>
-          <w:rFonts w:asciiTheme="minorHAnsi" w:hAnsiTheme="minorHAnsi" w:cs="Segoe UI"/>
-          <w:color w:val="3C4D6F"/>
-        </w:rPr>
-        <w:t>00</w:t>
+        <w:t>Road bike</w:t>
       </w:r>
     </w:p>
     <w:p>
       <w:pPr>
         <w:pStyle w:val="Closing"/>
         <w:spacing w:after="0" w:line="360" w:lineRule="auto"/>
-        <w:ind w:left="5760" w:firstLine="720"/>
+        <w:ind w:left="720"/>
+        <w:rPr>
+          <w:rFonts w:asciiTheme="minorHAnsi" w:hAnsiTheme="minorHAnsi" w:cstheme="minorHAnsi"/>
+          <w:sz w:val="24"/>
+          <w:szCs w:val="24"/>
+        </w:rPr>
+      </w:pPr>
+      <w:r>
         <w:rPr>
           <w:rFonts w:asciiTheme="minorHAnsi" w:hAnsiTheme="minorHAnsi"/>
           <w:sz w:val="24"/>
           <w:szCs w:val="24"/>
         </w:rPr>
-      </w:pPr>
+        <w:tab/>
+      </w:r>
     </w:p>
     <w:p>
       <w:pPr>
@@ -988,6 +824,178 @@
     </w:lvl>
   </w:abstractNum>
   <w:abstractNum w:abstractNumId="1" w15:restartNumberingAfterBreak="0">
+    <w:nsid w:val="45035438"/>
+    <w:multiLevelType w:val="hybridMultilevel"/>
+    <w:tmpl w:val="79566B4C"/>
+    <w:lvl w:ilvl="0" w:tplc="0409000F">
+      <w:start w:val="1"/>
+      <w:numFmt w:val="decimal"/>
+      <w:lvlText w:val="%1."/>
+      <w:lvlJc w:val="left"/>
+      <w:pPr>
+        <w:ind w:left="720" w:hanging="360"/>
+      </w:pPr>
+    </w:lvl>
+    <w:lvl w:ilvl="1" w:tplc="04090019">
+      <w:start w:val="1"/>
+      <w:numFmt w:val="lowerLetter"/>
+      <w:lvlText w:val="%2."/>
+      <w:lvlJc w:val="left"/>
+      <w:pPr>
+        <w:ind w:left="1440" w:hanging="360"/>
+      </w:pPr>
+    </w:lvl>
+    <w:lvl w:ilvl="2" w:tplc="0409001B" w:tentative="1">
+      <w:start w:val="1"/>
+      <w:numFmt w:val="lowerRoman"/>
+      <w:lvlText w:val="%3."/>
+      <w:lvlJc w:val="right"/>
+      <w:pPr>
+        <w:ind w:left="2160" w:hanging="180"/>
+      </w:pPr>
+    </w:lvl>
+    <w:lvl w:ilvl="3" w:tplc="0409000F" w:tentative="1">
+      <w:start w:val="1"/>
+      <w:numFmt w:val="decimal"/>
+      <w:lvlText w:val="%4."/>
+      <w:lvlJc w:val="left"/>
+      <w:pPr>
+        <w:ind w:left="2880" w:hanging="360"/>
+      </w:pPr>
+    </w:lvl>
+    <w:lvl w:ilvl="4" w:tplc="04090019" w:tentative="1">
+      <w:start w:val="1"/>
+      <w:numFmt w:val="lowerLetter"/>
+      <w:lvlText w:val="%5."/>
+      <w:lvlJc w:val="left"/>
+      <w:pPr>
+        <w:ind w:left="3600" w:hanging="360"/>
+      </w:pPr>
+    </w:lvl>
+    <w:lvl w:ilvl="5" w:tplc="0409001B" w:tentative="1">
+      <w:start w:val="1"/>
+      <w:numFmt w:val="lowerRoman"/>
+      <w:lvlText w:val="%6."/>
+      <w:lvlJc w:val="right"/>
+      <w:pPr>
+        <w:ind w:left="4320" w:hanging="180"/>
+      </w:pPr>
+    </w:lvl>
+    <w:lvl w:ilvl="6" w:tplc="0409000F" w:tentative="1">
+      <w:start w:val="1"/>
+      <w:numFmt w:val="decimal"/>
+      <w:lvlText w:val="%7."/>
+      <w:lvlJc w:val="left"/>
+      <w:pPr>
+        <w:ind w:left="5040" w:hanging="360"/>
+      </w:pPr>
+    </w:lvl>
+    <w:lvl w:ilvl="7" w:tplc="04090019" w:tentative="1">
+      <w:start w:val="1"/>
+      <w:numFmt w:val="lowerLetter"/>
+      <w:lvlText w:val="%8."/>
+      <w:lvlJc w:val="left"/>
+      <w:pPr>
+        <w:ind w:left="5760" w:hanging="360"/>
+      </w:pPr>
+    </w:lvl>
+    <w:lvl w:ilvl="8" w:tplc="0409001B" w:tentative="1">
+      <w:start w:val="1"/>
+      <w:numFmt w:val="lowerRoman"/>
+      <w:lvlText w:val="%9."/>
+      <w:lvlJc w:val="right"/>
+      <w:pPr>
+        <w:ind w:left="6480" w:hanging="180"/>
+      </w:pPr>
+    </w:lvl>
+  </w:abstractNum>
+  <w:abstractNum w:abstractNumId="2" w15:restartNumberingAfterBreak="0">
+    <w:nsid w:val="46CE0577"/>
+    <w:multiLevelType w:val="hybridMultilevel"/>
+    <w:tmpl w:val="99F86FEA"/>
+    <w:lvl w:ilvl="0" w:tplc="0409000F">
+      <w:start w:val="1"/>
+      <w:numFmt w:val="decimal"/>
+      <w:lvlText w:val="%1."/>
+      <w:lvlJc w:val="left"/>
+      <w:pPr>
+        <w:ind w:left="720" w:hanging="360"/>
+      </w:pPr>
+    </w:lvl>
+    <w:lvl w:ilvl="1" w:tplc="04090019">
+      <w:start w:val="1"/>
+      <w:numFmt w:val="lowerLetter"/>
+      <w:lvlText w:val="%2."/>
+      <w:lvlJc w:val="left"/>
+      <w:pPr>
+        <w:ind w:left="1440" w:hanging="360"/>
+      </w:pPr>
+    </w:lvl>
+    <w:lvl w:ilvl="2" w:tplc="0409001B" w:tentative="1">
+      <w:start w:val="1"/>
+      <w:numFmt w:val="lowerRoman"/>
+      <w:lvlText w:val="%3."/>
+      <w:lvlJc w:val="right"/>
+      <w:pPr>
+        <w:ind w:left="2160" w:hanging="180"/>
+      </w:pPr>
+    </w:lvl>
+    <w:lvl w:ilvl="3" w:tplc="0409000F" w:tentative="1">
+      <w:start w:val="1"/>
+      <w:numFmt w:val="decimal"/>
+      <w:lvlText w:val="%4."/>
+      <w:lvlJc w:val="left"/>
+      <w:pPr>
+        <w:ind w:left="2880" w:hanging="360"/>
+      </w:pPr>
+    </w:lvl>
+    <w:lvl w:ilvl="4" w:tplc="04090019" w:tentative="1">
+      <w:start w:val="1"/>
+      <w:numFmt w:val="lowerLetter"/>
+      <w:lvlText w:val="%5."/>
+      <w:lvlJc w:val="left"/>
+      <w:pPr>
+        <w:ind w:left="3600" w:hanging="360"/>
+      </w:pPr>
+    </w:lvl>
+    <w:lvl w:ilvl="5" w:tplc="0409001B" w:tentative="1">
+      <w:start w:val="1"/>
+      <w:numFmt w:val="lowerRoman"/>
+      <w:lvlText w:val="%6."/>
+      <w:lvlJc w:val="right"/>
+      <w:pPr>
+        <w:ind w:left="4320" w:hanging="180"/>
+      </w:pPr>
+    </w:lvl>
+    <w:lvl w:ilvl="6" w:tplc="0409000F" w:tentative="1">
+      <w:start w:val="1"/>
+      <w:numFmt w:val="decimal"/>
+      <w:lvlText w:val="%7."/>
+      <w:lvlJc w:val="left"/>
+      <w:pPr>
+        <w:ind w:left="5040" w:hanging="360"/>
+      </w:pPr>
+    </w:lvl>
+    <w:lvl w:ilvl="7" w:tplc="04090019" w:tentative="1">
+      <w:start w:val="1"/>
+      <w:numFmt w:val="lowerLetter"/>
+      <w:lvlText w:val="%8."/>
+      <w:lvlJc w:val="left"/>
+      <w:pPr>
+        <w:ind w:left="5760" w:hanging="360"/>
+      </w:pPr>
+    </w:lvl>
+    <w:lvl w:ilvl="8" w:tplc="0409001B" w:tentative="1">
+      <w:start w:val="1"/>
+      <w:numFmt w:val="lowerRoman"/>
+      <w:lvlText w:val="%9."/>
+      <w:lvlJc w:val="right"/>
+      <w:pPr>
+        <w:ind w:left="6480" w:hanging="180"/>
+      </w:pPr>
+    </w:lvl>
+  </w:abstractNum>
+  <w:abstractNum w:abstractNumId="3" w15:restartNumberingAfterBreak="0">
     <w:nsid w:val="4AE33377"/>
     <w:multiLevelType w:val="hybridMultilevel"/>
     <w:tmpl w:val="4EAC9786"/>
@@ -1073,8 +1081,266 @@
       </w:pPr>
     </w:lvl>
   </w:abstractNum>
+  <w:abstractNum w:abstractNumId="4" w15:restartNumberingAfterBreak="0">
+    <w:nsid w:val="6338335D"/>
+    <w:multiLevelType w:val="hybridMultilevel"/>
+    <w:tmpl w:val="58A66B52"/>
+    <w:lvl w:ilvl="0" w:tplc="0409000F">
+      <w:start w:val="1"/>
+      <w:numFmt w:val="decimal"/>
+      <w:lvlText w:val="%1."/>
+      <w:lvlJc w:val="left"/>
+      <w:pPr>
+        <w:ind w:left="720" w:hanging="360"/>
+      </w:pPr>
+    </w:lvl>
+    <w:lvl w:ilvl="1" w:tplc="04090019" w:tentative="1">
+      <w:start w:val="1"/>
+      <w:numFmt w:val="lowerLetter"/>
+      <w:lvlText w:val="%2."/>
+      <w:lvlJc w:val="left"/>
+      <w:pPr>
+        <w:ind w:left="1440" w:hanging="360"/>
+      </w:pPr>
+    </w:lvl>
+    <w:lvl w:ilvl="2" w:tplc="0409001B" w:tentative="1">
+      <w:start w:val="1"/>
+      <w:numFmt w:val="lowerRoman"/>
+      <w:lvlText w:val="%3."/>
+      <w:lvlJc w:val="right"/>
+      <w:pPr>
+        <w:ind w:left="2160" w:hanging="180"/>
+      </w:pPr>
+    </w:lvl>
+    <w:lvl w:ilvl="3" w:tplc="0409000F" w:tentative="1">
+      <w:start w:val="1"/>
+      <w:numFmt w:val="decimal"/>
+      <w:lvlText w:val="%4."/>
+      <w:lvlJc w:val="left"/>
+      <w:pPr>
+        <w:ind w:left="2880" w:hanging="360"/>
+      </w:pPr>
+    </w:lvl>
+    <w:lvl w:ilvl="4" w:tplc="04090019" w:tentative="1">
+      <w:start w:val="1"/>
+      <w:numFmt w:val="lowerLetter"/>
+      <w:lvlText w:val="%5."/>
+      <w:lvlJc w:val="left"/>
+      <w:pPr>
+        <w:ind w:left="3600" w:hanging="360"/>
+      </w:pPr>
+    </w:lvl>
+    <w:lvl w:ilvl="5" w:tplc="0409001B" w:tentative="1">
+      <w:start w:val="1"/>
+      <w:numFmt w:val="lowerRoman"/>
+      <w:lvlText w:val="%6."/>
+      <w:lvlJc w:val="right"/>
+      <w:pPr>
+        <w:ind w:left="4320" w:hanging="180"/>
+      </w:pPr>
+    </w:lvl>
+    <w:lvl w:ilvl="6" w:tplc="0409000F" w:tentative="1">
+      <w:start w:val="1"/>
+      <w:numFmt w:val="decimal"/>
+      <w:lvlText w:val="%7."/>
+      <w:lvlJc w:val="left"/>
+      <w:pPr>
+        <w:ind w:left="5040" w:hanging="360"/>
+      </w:pPr>
+    </w:lvl>
+    <w:lvl w:ilvl="7" w:tplc="04090019" w:tentative="1">
+      <w:start w:val="1"/>
+      <w:numFmt w:val="lowerLetter"/>
+      <w:lvlText w:val="%8."/>
+      <w:lvlJc w:val="left"/>
+      <w:pPr>
+        <w:ind w:left="5760" w:hanging="360"/>
+      </w:pPr>
+    </w:lvl>
+    <w:lvl w:ilvl="8" w:tplc="0409001B" w:tentative="1">
+      <w:start w:val="1"/>
+      <w:numFmt w:val="lowerRoman"/>
+      <w:lvlText w:val="%9."/>
+      <w:lvlJc w:val="right"/>
+      <w:pPr>
+        <w:ind w:left="6480" w:hanging="180"/>
+      </w:pPr>
+    </w:lvl>
+  </w:abstractNum>
+  <w:abstractNum w:abstractNumId="5" w15:restartNumberingAfterBreak="0">
+    <w:nsid w:val="7E5264CD"/>
+    <w:multiLevelType w:val="hybridMultilevel"/>
+    <w:tmpl w:val="D4F69692"/>
+    <w:lvl w:ilvl="0" w:tplc="0409000F">
+      <w:start w:val="1"/>
+      <w:numFmt w:val="decimal"/>
+      <w:lvlText w:val="%1."/>
+      <w:lvlJc w:val="left"/>
+      <w:pPr>
+        <w:ind w:left="720" w:hanging="360"/>
+      </w:pPr>
+    </w:lvl>
+    <w:lvl w:ilvl="1" w:tplc="04090019">
+      <w:start w:val="1"/>
+      <w:numFmt w:val="lowerLetter"/>
+      <w:lvlText w:val="%2."/>
+      <w:lvlJc w:val="left"/>
+      <w:pPr>
+        <w:ind w:left="1440" w:hanging="360"/>
+      </w:pPr>
+    </w:lvl>
+    <w:lvl w:ilvl="2" w:tplc="0409001B" w:tentative="1">
+      <w:start w:val="1"/>
+      <w:numFmt w:val="lowerRoman"/>
+      <w:lvlText w:val="%3."/>
+      <w:lvlJc w:val="right"/>
+      <w:pPr>
+        <w:ind w:left="2160" w:hanging="180"/>
+      </w:pPr>
+    </w:lvl>
+    <w:lvl w:ilvl="3" w:tplc="0409000F" w:tentative="1">
+      <w:start w:val="1"/>
+      <w:numFmt w:val="decimal"/>
+      <w:lvlText w:val="%4."/>
+      <w:lvlJc w:val="left"/>
+      <w:pPr>
+        <w:ind w:left="2880" w:hanging="360"/>
+      </w:pPr>
+    </w:lvl>
+    <w:lvl w:ilvl="4" w:tplc="04090019" w:tentative="1">
+      <w:start w:val="1"/>
+      <w:numFmt w:val="lowerLetter"/>
+      <w:lvlText w:val="%5."/>
+      <w:lvlJc w:val="left"/>
+      <w:pPr>
+        <w:ind w:left="3600" w:hanging="360"/>
+      </w:pPr>
+    </w:lvl>
+    <w:lvl w:ilvl="5" w:tplc="0409001B" w:tentative="1">
+      <w:start w:val="1"/>
+      <w:numFmt w:val="lowerRoman"/>
+      <w:lvlText w:val="%6."/>
+      <w:lvlJc w:val="right"/>
+      <w:pPr>
+        <w:ind w:left="4320" w:hanging="180"/>
+      </w:pPr>
+    </w:lvl>
+    <w:lvl w:ilvl="6" w:tplc="0409000F" w:tentative="1">
+      <w:start w:val="1"/>
+      <w:numFmt w:val="decimal"/>
+      <w:lvlText w:val="%7."/>
+      <w:lvlJc w:val="left"/>
+      <w:pPr>
+        <w:ind w:left="5040" w:hanging="360"/>
+      </w:pPr>
+    </w:lvl>
+    <w:lvl w:ilvl="7" w:tplc="04090019" w:tentative="1">
+      <w:start w:val="1"/>
+      <w:numFmt w:val="lowerLetter"/>
+      <w:lvlText w:val="%8."/>
+      <w:lvlJc w:val="left"/>
+      <w:pPr>
+        <w:ind w:left="5760" w:hanging="360"/>
+      </w:pPr>
+    </w:lvl>
+    <w:lvl w:ilvl="8" w:tplc="0409001B" w:tentative="1">
+      <w:start w:val="1"/>
+      <w:numFmt w:val="lowerRoman"/>
+      <w:lvlText w:val="%9."/>
+      <w:lvlJc w:val="right"/>
+      <w:pPr>
+        <w:ind w:left="6480" w:hanging="180"/>
+      </w:pPr>
+    </w:lvl>
+  </w:abstractNum>
+  <w:abstractNum w:abstractNumId="6" w15:restartNumberingAfterBreak="0">
+    <w:nsid w:val="7E85135E"/>
+    <w:multiLevelType w:val="hybridMultilevel"/>
+    <w:tmpl w:val="8084B28E"/>
+    <w:lvl w:ilvl="0" w:tplc="0409000F">
+      <w:start w:val="1"/>
+      <w:numFmt w:val="decimal"/>
+      <w:lvlText w:val="%1."/>
+      <w:lvlJc w:val="left"/>
+      <w:pPr>
+        <w:ind w:left="720" w:hanging="360"/>
+      </w:pPr>
+    </w:lvl>
+    <w:lvl w:ilvl="1" w:tplc="04090019" w:tentative="1">
+      <w:start w:val="1"/>
+      <w:numFmt w:val="lowerLetter"/>
+      <w:lvlText w:val="%2."/>
+      <w:lvlJc w:val="left"/>
+      <w:pPr>
+        <w:ind w:left="1440" w:hanging="360"/>
+      </w:pPr>
+    </w:lvl>
+    <w:lvl w:ilvl="2" w:tplc="0409001B" w:tentative="1">
+      <w:start w:val="1"/>
+      <w:numFmt w:val="lowerRoman"/>
+      <w:lvlText w:val="%3."/>
+      <w:lvlJc w:val="right"/>
+      <w:pPr>
+        <w:ind w:left="2160" w:hanging="180"/>
+      </w:pPr>
+    </w:lvl>
+    <w:lvl w:ilvl="3" w:tplc="0409000F" w:tentative="1">
+      <w:start w:val="1"/>
+      <w:numFmt w:val="decimal"/>
+      <w:lvlText w:val="%4."/>
+      <w:lvlJc w:val="left"/>
+      <w:pPr>
+        <w:ind w:left="2880" w:hanging="360"/>
+      </w:pPr>
+    </w:lvl>
+    <w:lvl w:ilvl="4" w:tplc="04090019" w:tentative="1">
+      <w:start w:val="1"/>
+      <w:numFmt w:val="lowerLetter"/>
+      <w:lvlText w:val="%5."/>
+      <w:lvlJc w:val="left"/>
+      <w:pPr>
+        <w:ind w:left="3600" w:hanging="360"/>
+      </w:pPr>
+    </w:lvl>
+    <w:lvl w:ilvl="5" w:tplc="0409001B" w:tentative="1">
+      <w:start w:val="1"/>
+      <w:numFmt w:val="lowerRoman"/>
+      <w:lvlText w:val="%6."/>
+      <w:lvlJc w:val="right"/>
+      <w:pPr>
+        <w:ind w:left="4320" w:hanging="180"/>
+      </w:pPr>
+    </w:lvl>
+    <w:lvl w:ilvl="6" w:tplc="0409000F" w:tentative="1">
+      <w:start w:val="1"/>
+      <w:numFmt w:val="decimal"/>
+      <w:lvlText w:val="%7."/>
+      <w:lvlJc w:val="left"/>
+      <w:pPr>
+        <w:ind w:left="5040" w:hanging="360"/>
+      </w:pPr>
+    </w:lvl>
+    <w:lvl w:ilvl="7" w:tplc="04090019" w:tentative="1">
+      <w:start w:val="1"/>
+      <w:numFmt w:val="lowerLetter"/>
+      <w:lvlText w:val="%8."/>
+      <w:lvlJc w:val="left"/>
+      <w:pPr>
+        <w:ind w:left="5760" w:hanging="360"/>
+      </w:pPr>
+    </w:lvl>
+    <w:lvl w:ilvl="8" w:tplc="0409001B" w:tentative="1">
+      <w:start w:val="1"/>
+      <w:numFmt w:val="lowerRoman"/>
+      <w:lvlText w:val="%9."/>
+      <w:lvlJc w:val="right"/>
+      <w:pPr>
+        <w:ind w:left="6480" w:hanging="180"/>
+      </w:pPr>
+    </w:lvl>
+  </w:abstractNum>
   <w:num w:numId="1" w16cid:durableId="596446583">
-    <w:abstractNumId w:val="1"/>
+    <w:abstractNumId w:val="3"/>
   </w:num>
   <w:num w:numId="2" w16cid:durableId="2109542657">
     <w:abstractNumId w:val="0"/>
@@ -1105,6 +1371,24 @@
     <w:lvlOverride w:ilvl="8">
       <w:startOverride w:val="1"/>
     </w:lvlOverride>
+  </w:num>
+  <w:num w:numId="3" w16cid:durableId="1038045943">
+    <w:abstractNumId w:val="0"/>
+  </w:num>
+  <w:num w:numId="4" w16cid:durableId="1579753215">
+    <w:abstractNumId w:val="2"/>
+  </w:num>
+  <w:num w:numId="5" w16cid:durableId="1402871302">
+    <w:abstractNumId w:val="6"/>
+  </w:num>
+  <w:num w:numId="6" w16cid:durableId="182279904">
+    <w:abstractNumId w:val="5"/>
+  </w:num>
+  <w:num w:numId="7" w16cid:durableId="91049063">
+    <w:abstractNumId w:val="4"/>
+  </w:num>
+  <w:num w:numId="8" w16cid:durableId="457115339">
+    <w:abstractNumId w:val="1"/>
   </w:num>
 </w:numbering>
 </file>
@@ -2436,6 +2720,34 @@
       <w:contextualSpacing/>
     </w:pPr>
   </w:style>
+  <w:style w:type="paragraph" w:styleId="HTMLPreformatted">
+    <w:name w:val="HTML Preformatted"/>
+    <w:basedOn w:val="Normal"/>
+    <w:link w:val="HTMLPreformattedChar"/>
+    <w:uiPriority w:val="99"/>
+    <w:semiHidden/>
+    <w:unhideWhenUsed/>
+    <w:rsid w:val="00FF3B38"/>
+    <w:rPr>
+      <w:rFonts w:ascii="Consolas" w:hAnsi="Consolas"/>
+      <w:sz w:val="20"/>
+      <w:szCs w:val="20"/>
+    </w:rPr>
+  </w:style>
+  <w:style w:type="character" w:customStyle="1" w:styleId="HTMLPreformattedChar">
+    <w:name w:val="HTML Preformatted Char"/>
+    <w:basedOn w:val="DefaultParagraphFont"/>
+    <w:link w:val="HTMLPreformatted"/>
+    <w:uiPriority w:val="99"/>
+    <w:semiHidden/>
+    <w:rsid w:val="00FF3B38"/>
+    <w:rPr>
+      <w:rFonts w:ascii="Consolas" w:eastAsia="PMingLiU" w:hAnsi="Consolas" w:cs="Times New Roman"/>
+      <w:sz w:val="20"/>
+      <w:szCs w:val="20"/>
+      <w:lang w:eastAsia="zh-TW"/>
+    </w:rPr>
+  </w:style>
 </w:styles>
 </file>
 

</xml_diff>